<commit_message>
Añadir los nombres al acta
</commit_message>
<xml_diff>
--- a/Proyecto VGI - Actes.docx
+++ b/Proyecto VGI - Actes.docx
@@ -43,13 +43,26 @@
     </w:p>
     <w:p>
       <w:r>
-        <w:t>En la primera reunión del grupo empezamos haciendo un brain</w:t>
+        <w:t xml:space="preserve">En la primera reunión del grupo empezamos haciendo un </w:t>
+      </w:r>
+      <w:proofErr w:type="spellStart"/>
+      <w:r>
+        <w:t>brain</w:t>
       </w:r>
       <w:r>
         <w:t>s</w:t>
       </w:r>
       <w:r>
-        <w:t>torming, para ver cuál sería la mejor idea para poder hacer el proyecto de VGI-ABP. Salieron varias opciones, como un simulador de aviones, un puente elevadizo, un simulador de aeropuertos, una carrera de veleros y un simulador de cohetes.</w:t>
+        <w:t>torming</w:t>
+      </w:r>
+      <w:proofErr w:type="spellEnd"/>
+      <w:r>
+        <w:t>, para ver cuál sería la mejor idea para poder hacer el proyecto de VGI-ABP. Salieron varias opciones, como un simulador de aviones, un puente elevadizo, un simulador de aeropuertos, una carr</w:t>
+      </w:r>
+      <w:bookmarkStart w:id="0" w:name="_GoBack"/>
+      <w:bookmarkEnd w:id="0"/>
+      <w:r>
+        <w:t>era de veleros y un simulador de cohetes.</w:t>
       </w:r>
     </w:p>
     <w:p>
@@ -59,8 +72,6 @@
       <w:r>
         <w:t>. Todo esto con múltiples cámaras y con poder jugar con los ajustes del cohete.</w:t>
       </w:r>
-      <w:bookmarkStart w:id="0" w:name="_GoBack"/>
-      <w:bookmarkEnd w:id="0"/>
     </w:p>
     <w:p>
       <w:r>
@@ -192,21 +203,137 @@
     <w:pPr>
       <w:pStyle w:val="Header"/>
       <w:rPr>
-        <w:lang w:val="en-US"/>
+        <w:rFonts w:cstheme="minorHAnsi"/>
+        <w:sz w:val="20"/>
       </w:rPr>
     </w:pPr>
     <w:r>
       <w:rPr>
-        <w:lang w:val="en-US"/>
-      </w:rPr>
-      <w:t xml:space="preserve">Grupo 5 </w:t>
+        <w:rFonts w:cstheme="minorHAnsi"/>
+        <w:sz w:val="20"/>
+      </w:rPr>
+      <w:t>Grupo 5</w:t>
+    </w:r>
+    <w:r>
+      <w:rPr>
+        <w:rFonts w:cstheme="minorHAnsi"/>
+        <w:sz w:val="20"/>
+      </w:rPr>
+      <w:t>:</w:t>
     </w:r>
   </w:p>
   <w:p>
     <w:pPr>
       <w:pStyle w:val="Header"/>
       <w:rPr>
-        <w:lang w:val="en-US"/>
+        <w:rFonts w:cstheme="minorHAnsi"/>
+        <w:sz w:val="20"/>
+      </w:rPr>
+    </w:pPr>
+    <w:r>
+      <w:rPr>
+        <w:rFonts w:cstheme="minorHAnsi"/>
+        <w:sz w:val="20"/>
+      </w:rPr>
+      <w:t xml:space="preserve">Jordi González Cano – 1390452, Daniel </w:t>
+    </w:r>
+    <w:proofErr w:type="spellStart"/>
+    <w:r>
+      <w:rPr>
+        <w:rFonts w:cstheme="minorHAnsi"/>
+        <w:sz w:val="20"/>
+      </w:rPr>
+      <w:t>Herbón</w:t>
+    </w:r>
+    <w:proofErr w:type="spellEnd"/>
+    <w:r>
+      <w:rPr>
+        <w:rFonts w:cstheme="minorHAnsi"/>
+        <w:sz w:val="20"/>
+      </w:rPr>
+      <w:t xml:space="preserve"> Méndez – 1281420, Francisco Navarro Morales – </w:t>
+    </w:r>
+    <w:r>
+      <w:rPr>
+        <w:rFonts w:cstheme="minorHAnsi"/>
+        <w:sz w:val="20"/>
+      </w:rPr>
+      <w:t>1489979, Jonatán</w:t>
+    </w:r>
+    <w:r>
+      <w:rPr>
+        <w:rFonts w:cstheme="minorHAnsi"/>
+        <w:sz w:val="20"/>
+      </w:rPr>
+      <w:t xml:space="preserve"> Luzón Montaño</w:t>
+    </w:r>
+    <w:r>
+      <w:rPr>
+        <w:rFonts w:cstheme="minorHAnsi"/>
+        <w:sz w:val="20"/>
+      </w:rPr>
+      <w:t xml:space="preserve"> –</w:t>
+    </w:r>
+    <w:r>
+      <w:rPr>
+        <w:rFonts w:cstheme="minorHAnsi"/>
+        <w:sz w:val="20"/>
+      </w:rPr>
+      <w:t xml:space="preserve"> 1281175</w:t>
+    </w:r>
+    <w:r>
+      <w:rPr>
+        <w:rFonts w:cstheme="minorHAnsi"/>
+        <w:sz w:val="20"/>
+      </w:rPr>
+      <w:t xml:space="preserve">, Nil </w:t>
+    </w:r>
+    <w:proofErr w:type="spellStart"/>
+    <w:r>
+      <w:rPr>
+        <w:rFonts w:cstheme="minorHAnsi"/>
+        <w:sz w:val="20"/>
+      </w:rPr>
+      <w:t>Domene</w:t>
+    </w:r>
+    <w:proofErr w:type="spellEnd"/>
+    <w:r>
+      <w:rPr>
+        <w:rFonts w:cstheme="minorHAnsi"/>
+        <w:sz w:val="20"/>
+      </w:rPr>
+      <w:t xml:space="preserve"> Esteban – 1425988, </w:t>
+    </w:r>
+    <w:r>
+      <w:rPr>
+        <w:rFonts w:cstheme="minorHAnsi"/>
+        <w:sz w:val="20"/>
+        <w:shd w:val="clear" w:color="auto" w:fill="FFFFFF"/>
+      </w:rPr>
+      <w:t xml:space="preserve">Rafael Díaz Rodríguez -  </w:t>
+    </w:r>
+    <w:r>
+      <w:rPr>
+        <w:rFonts w:cstheme="minorHAnsi"/>
+        <w:sz w:val="20"/>
+        <w:shd w:val="clear" w:color="auto" w:fill="FFFFFF"/>
+      </w:rPr>
+      <w:t>1212588</w:t>
+    </w:r>
+    <w:r>
+      <w:rPr>
+        <w:rFonts w:cstheme="minorHAnsi"/>
+        <w:sz w:val="20"/>
+      </w:rPr>
+      <w:t xml:space="preserve"> </w:t>
+    </w:r>
+  </w:p>
+  <w:p>
+    <w:pPr>
+      <w:pStyle w:val="Header"/>
+      <w:rPr>
+        <w:rFonts w:cstheme="minorHAnsi"/>
+        <w:sz w:val="20"/>
       </w:rPr>
     </w:pPr>
   </w:p>
@@ -214,12 +341,14 @@
     <w:pPr>
       <w:pStyle w:val="Header"/>
       <w:rPr>
-        <w:lang w:val="en-US"/>
+        <w:rFonts w:cstheme="minorHAnsi"/>
+        <w:sz w:val="20"/>
       </w:rPr>
     </w:pPr>
     <w:r>
       <w:rPr>
-        <w:lang w:val="en-US"/>
+        <w:rFonts w:cstheme="minorHAnsi"/>
+        <w:sz w:val="20"/>
       </w:rPr>
       <w:t>28/09/2017</w:t>
     </w:r>

</xml_diff>